<commit_message>
new project about QT
</commit_message>
<xml_diff>
--- a/interviewDoc/interviewProExperience.docx
+++ b/interviewDoc/interviewProExperience.docx
@@ -108,6 +108,23 @@
         <w:gridCol w:w="1515"/>
       </w:tblGrid>
       <w:tr>
+        <w:tblPrEx>
+          <w:tblBorders>
+            <w:top w:val="single" w:color="auto" w:sz="4" w:space="0"/>
+            <w:left w:val="single" w:color="auto" w:sz="4" w:space="0"/>
+            <w:bottom w:val="single" w:color="auto" w:sz="4" w:space="0"/>
+            <w:right w:val="single" w:color="auto" w:sz="4" w:space="0"/>
+            <w:insideH w:val="single" w:color="auto" w:sz="4" w:space="0"/>
+            <w:insideV w:val="single" w:color="auto" w:sz="4" w:space="0"/>
+          </w:tblBorders>
+          <w:tblLayout w:type="fixed"/>
+          <w:tblCellMar>
+            <w:top w:w="0" w:type="dxa"/>
+            <w:left w:w="108" w:type="dxa"/>
+            <w:bottom w:w="0" w:type="dxa"/>
+            <w:right w:w="108" w:type="dxa"/>
+          </w:tblCellMar>
+        </w:tblPrEx>
         <w:tc>
           <w:tcPr>
             <w:tcW w:w="7007" w:type="dxa"/>
@@ -159,6 +176,26 @@
         </w:tc>
       </w:tr>
       <w:tr>
+        <w:tblPrEx>
+          <w:tblBorders>
+            <w:top w:val="single" w:color="auto" w:sz="4" w:space="0"/>
+            <w:left w:val="single" w:color="auto" w:sz="4" w:space="0"/>
+            <w:bottom w:val="single" w:color="auto" w:sz="4" w:space="0"/>
+            <w:right w:val="single" w:color="auto" w:sz="4" w:space="0"/>
+            <w:insideH w:val="single" w:color="auto" w:sz="4" w:space="0"/>
+            <w:insideV w:val="single" w:color="auto" w:sz="4" w:space="0"/>
+          </w:tblBorders>
+          <w:tblLayout w:type="fixed"/>
+          <w:tblCellMar>
+            <w:top w:w="0" w:type="dxa"/>
+            <w:left w:w="108" w:type="dxa"/>
+            <w:bottom w:w="0" w:type="dxa"/>
+            <w:right w:w="108" w:type="dxa"/>
+          </w:tblCellMar>
+        </w:tblPrEx>
+        <w:trPr>
+          <w:trHeight w:val="315" w:hRule="atLeast"/>
+        </w:trPr>
         <w:tc>
           <w:tcPr>
             <w:tcW w:w="7007" w:type="dxa"/>
@@ -178,7 +215,22 @@
                 <w:rFonts w:hint="default"/>
                 <w:vertAlign w:val="baseline"/>
               </w:rPr>
-              <w:t>600移动的物体及其轨迹展示在坐标轴上</w:t>
+              <w:t>600移动的物体及其轨迹</w:t>
+            </w:r>
+            <w:r>
+              <w:rPr>
+                <w:rFonts w:hint="eastAsia"/>
+                <w:vertAlign w:val="baseline"/>
+                <w:lang w:val="en-US" w:eastAsia="zh-CN"/>
+              </w:rPr>
+              <w:t>相对于中心点的位置</w:t>
+            </w:r>
+            <w:r>
+              <w:rPr>
+                <w:rFonts w:hint="default"/>
+                <w:vertAlign w:val="baseline"/>
+              </w:rPr>
+              <w:t>展示在坐标轴上</w:t>
             </w:r>
           </w:p>
         </w:tc>
@@ -207,6 +259,23 @@
         </w:tc>
       </w:tr>
       <w:tr>
+        <w:tblPrEx>
+          <w:tblBorders>
+            <w:top w:val="single" w:color="auto" w:sz="4" w:space="0"/>
+            <w:left w:val="single" w:color="auto" w:sz="4" w:space="0"/>
+            <w:bottom w:val="single" w:color="auto" w:sz="4" w:space="0"/>
+            <w:right w:val="single" w:color="auto" w:sz="4" w:space="0"/>
+            <w:insideH w:val="single" w:color="auto" w:sz="4" w:space="0"/>
+            <w:insideV w:val="single" w:color="auto" w:sz="4" w:space="0"/>
+          </w:tblBorders>
+          <w:tblLayout w:type="fixed"/>
+          <w:tblCellMar>
+            <w:top w:w="0" w:type="dxa"/>
+            <w:left w:w="108" w:type="dxa"/>
+            <w:bottom w:w="0" w:type="dxa"/>
+            <w:right w:w="108" w:type="dxa"/>
+          </w:tblCellMar>
+        </w:tblPrEx>
         <w:tc>
           <w:tcPr>
             <w:tcW w:w="7007" w:type="dxa"/>
@@ -248,6 +317,23 @@
         </w:tc>
       </w:tr>
       <w:tr>
+        <w:tblPrEx>
+          <w:tblBorders>
+            <w:top w:val="single" w:color="auto" w:sz="4" w:space="0"/>
+            <w:left w:val="single" w:color="auto" w:sz="4" w:space="0"/>
+            <w:bottom w:val="single" w:color="auto" w:sz="4" w:space="0"/>
+            <w:right w:val="single" w:color="auto" w:sz="4" w:space="0"/>
+            <w:insideH w:val="single" w:color="auto" w:sz="4" w:space="0"/>
+            <w:insideV w:val="single" w:color="auto" w:sz="4" w:space="0"/>
+          </w:tblBorders>
+          <w:tblLayout w:type="fixed"/>
+          <w:tblCellMar>
+            <w:top w:w="0" w:type="dxa"/>
+            <w:left w:w="108" w:type="dxa"/>
+            <w:bottom w:w="0" w:type="dxa"/>
+            <w:right w:w="108" w:type="dxa"/>
+          </w:tblCellMar>
+        </w:tblPrEx>
         <w:trPr>
           <w:trHeight w:val="186" w:hRule="atLeast"/>
         </w:trPr>
@@ -314,6 +400,23 @@
         </w:tc>
       </w:tr>
       <w:tr>
+        <w:tblPrEx>
+          <w:tblBorders>
+            <w:top w:val="single" w:color="auto" w:sz="4" w:space="0"/>
+            <w:left w:val="single" w:color="auto" w:sz="4" w:space="0"/>
+            <w:bottom w:val="single" w:color="auto" w:sz="4" w:space="0"/>
+            <w:right w:val="single" w:color="auto" w:sz="4" w:space="0"/>
+            <w:insideH w:val="single" w:color="auto" w:sz="4" w:space="0"/>
+            <w:insideV w:val="single" w:color="auto" w:sz="4" w:space="0"/>
+          </w:tblBorders>
+          <w:tblLayout w:type="fixed"/>
+          <w:tblCellMar>
+            <w:top w:w="0" w:type="dxa"/>
+            <w:left w:w="108" w:type="dxa"/>
+            <w:bottom w:w="0" w:type="dxa"/>
+            <w:right w:w="108" w:type="dxa"/>
+          </w:tblCellMar>
+        </w:tblPrEx>
         <w:trPr>
           <w:trHeight w:val="214" w:hRule="atLeast"/>
         </w:trPr>
@@ -373,6 +476,23 @@
         </w:tc>
       </w:tr>
       <w:tr>
+        <w:tblPrEx>
+          <w:tblBorders>
+            <w:top w:val="single" w:color="auto" w:sz="4" w:space="0"/>
+            <w:left w:val="single" w:color="auto" w:sz="4" w:space="0"/>
+            <w:bottom w:val="single" w:color="auto" w:sz="4" w:space="0"/>
+            <w:right w:val="single" w:color="auto" w:sz="4" w:space="0"/>
+            <w:insideH w:val="single" w:color="auto" w:sz="4" w:space="0"/>
+            <w:insideV w:val="single" w:color="auto" w:sz="4" w:space="0"/>
+          </w:tblBorders>
+          <w:tblLayout w:type="fixed"/>
+          <w:tblCellMar>
+            <w:top w:w="0" w:type="dxa"/>
+            <w:left w:w="108" w:type="dxa"/>
+            <w:bottom w:w="0" w:type="dxa"/>
+            <w:right w:w="108" w:type="dxa"/>
+          </w:tblCellMar>
+        </w:tblPrEx>
         <w:trPr>
           <w:trHeight w:val="108" w:hRule="atLeast"/>
         </w:trPr>
@@ -432,6 +552,23 @@
         </w:tc>
       </w:tr>
       <w:tr>
+        <w:tblPrEx>
+          <w:tblBorders>
+            <w:top w:val="single" w:color="auto" w:sz="4" w:space="0"/>
+            <w:left w:val="single" w:color="auto" w:sz="4" w:space="0"/>
+            <w:bottom w:val="single" w:color="auto" w:sz="4" w:space="0"/>
+            <w:right w:val="single" w:color="auto" w:sz="4" w:space="0"/>
+            <w:insideH w:val="single" w:color="auto" w:sz="4" w:space="0"/>
+            <w:insideV w:val="single" w:color="auto" w:sz="4" w:space="0"/>
+          </w:tblBorders>
+          <w:tblLayout w:type="fixed"/>
+          <w:tblCellMar>
+            <w:top w:w="0" w:type="dxa"/>
+            <w:left w:w="108" w:type="dxa"/>
+            <w:bottom w:w="0" w:type="dxa"/>
+            <w:right w:w="108" w:type="dxa"/>
+          </w:tblCellMar>
+        </w:tblPrEx>
         <w:tc>
           <w:tcPr>
             <w:tcW w:w="7007" w:type="dxa"/>
@@ -541,13 +678,7 @@
         <w:rPr>
           <w:rFonts w:hint="default"/>
         </w:rPr>
-        <w:t>－QWT</w:t>
-      </w:r>
-      <w:r>
-        <w:rPr>
-          <w:rFonts w:hint="default"/>
-        </w:rPr>
-        <w:t>简介</w:t>
+        <w:t>－QWT简介</w:t>
       </w:r>
     </w:p>
     <w:p>
@@ -634,8 +765,6 @@
         </w:rPr>
         <w:t>在QwtPlot中有两个枚举类型。</w:t>
       </w:r>
-      <w:bookmarkStart w:id="0" w:name="_GoBack"/>
-      <w:bookmarkEnd w:id="0"/>
     </w:p>
     <w:p>
       <w:pPr>
@@ -728,17 +857,17 @@
       </w:pPr>
       <w:r>
         <w:rPr>
-          <w:rFonts w:hint="default"/>
-        </w:rPr>
-        <w:t>１：性能不足</w:t>
-      </w:r>
-    </w:p>
-    <w:p>
-      <w:pPr>
-        <w:rPr>
-          <w:rFonts w:hint="default"/>
-        </w:rPr>
-      </w:pPr>
+          <w:rFonts w:hint="eastAsia"/>
+          <w:lang w:val="en-US" w:eastAsia="zh-CN"/>
+        </w:rPr>
+        <w:t>1:</w:t>
+      </w:r>
+      <w:r>
+        <w:rPr>
+          <w:rFonts w:hint="default"/>
+        </w:rPr>
+        <w:t>性能不足</w:t>
+      </w:r>
     </w:p>
     <w:tbl>
       <w:tblPr>
@@ -769,6 +898,23 @@
         <w:gridCol w:w="2841"/>
       </w:tblGrid>
       <w:tr>
+        <w:tblPrEx>
+          <w:tblBorders>
+            <w:top w:val="single" w:color="auto" w:sz="4" w:space="0"/>
+            <w:left w:val="single" w:color="auto" w:sz="4" w:space="0"/>
+            <w:bottom w:val="single" w:color="auto" w:sz="4" w:space="0"/>
+            <w:right w:val="single" w:color="auto" w:sz="4" w:space="0"/>
+            <w:insideH w:val="single" w:color="auto" w:sz="4" w:space="0"/>
+            <w:insideV w:val="single" w:color="auto" w:sz="4" w:space="0"/>
+          </w:tblBorders>
+          <w:tblLayout w:type="fixed"/>
+          <w:tblCellMar>
+            <w:top w:w="0" w:type="dxa"/>
+            <w:left w:w="108" w:type="dxa"/>
+            <w:bottom w:w="0" w:type="dxa"/>
+            <w:right w:w="108" w:type="dxa"/>
+          </w:tblCellMar>
+        </w:tblPrEx>
         <w:tc>
           <w:tcPr>
             <w:tcW w:w="2145" w:type="dxa"/>
@@ -849,6 +995,23 @@
         </w:tc>
       </w:tr>
       <w:tr>
+        <w:tblPrEx>
+          <w:tblBorders>
+            <w:top w:val="single" w:color="auto" w:sz="4" w:space="0"/>
+            <w:left w:val="single" w:color="auto" w:sz="4" w:space="0"/>
+            <w:bottom w:val="single" w:color="auto" w:sz="4" w:space="0"/>
+            <w:right w:val="single" w:color="auto" w:sz="4" w:space="0"/>
+            <w:insideH w:val="single" w:color="auto" w:sz="4" w:space="0"/>
+            <w:insideV w:val="single" w:color="auto" w:sz="4" w:space="0"/>
+          </w:tblBorders>
+          <w:tblLayout w:type="fixed"/>
+          <w:tblCellMar>
+            <w:top w:w="0" w:type="dxa"/>
+            <w:left w:w="108" w:type="dxa"/>
+            <w:bottom w:w="0" w:type="dxa"/>
+            <w:right w:w="108" w:type="dxa"/>
+          </w:tblCellMar>
+        </w:tblPrEx>
         <w:tc>
           <w:tcPr>
             <w:tcW w:w="2145" w:type="dxa"/>
@@ -909,6 +1072,23 @@
         </w:tc>
       </w:tr>
       <w:tr>
+        <w:tblPrEx>
+          <w:tblBorders>
+            <w:top w:val="single" w:color="auto" w:sz="4" w:space="0"/>
+            <w:left w:val="single" w:color="auto" w:sz="4" w:space="0"/>
+            <w:bottom w:val="single" w:color="auto" w:sz="4" w:space="0"/>
+            <w:right w:val="single" w:color="auto" w:sz="4" w:space="0"/>
+            <w:insideH w:val="single" w:color="auto" w:sz="4" w:space="0"/>
+            <w:insideV w:val="single" w:color="auto" w:sz="4" w:space="0"/>
+          </w:tblBorders>
+          <w:tblLayout w:type="fixed"/>
+          <w:tblCellMar>
+            <w:top w:w="0" w:type="dxa"/>
+            <w:left w:w="108" w:type="dxa"/>
+            <w:bottom w:w="0" w:type="dxa"/>
+            <w:right w:w="108" w:type="dxa"/>
+          </w:tblCellMar>
+        </w:tblPrEx>
         <w:tc>
           <w:tcPr>
             <w:tcW w:w="2145" w:type="dxa"/>
@@ -963,6 +1143,23 @@
         </w:tc>
       </w:tr>
       <w:tr>
+        <w:tblPrEx>
+          <w:tblBorders>
+            <w:top w:val="single" w:color="auto" w:sz="4" w:space="0"/>
+            <w:left w:val="single" w:color="auto" w:sz="4" w:space="0"/>
+            <w:bottom w:val="single" w:color="auto" w:sz="4" w:space="0"/>
+            <w:right w:val="single" w:color="auto" w:sz="4" w:space="0"/>
+            <w:insideH w:val="single" w:color="auto" w:sz="4" w:space="0"/>
+            <w:insideV w:val="single" w:color="auto" w:sz="4" w:space="0"/>
+          </w:tblBorders>
+          <w:tblLayout w:type="fixed"/>
+          <w:tblCellMar>
+            <w:top w:w="0" w:type="dxa"/>
+            <w:left w:w="108" w:type="dxa"/>
+            <w:bottom w:w="0" w:type="dxa"/>
+            <w:right w:w="108" w:type="dxa"/>
+          </w:tblCellMar>
+        </w:tblPrEx>
         <w:tc>
           <w:tcPr>
             <w:tcW w:w="2145" w:type="dxa"/>
@@ -1017,6 +1214,23 @@
         </w:tc>
       </w:tr>
       <w:tr>
+        <w:tblPrEx>
+          <w:tblBorders>
+            <w:top w:val="single" w:color="auto" w:sz="4" w:space="0"/>
+            <w:left w:val="single" w:color="auto" w:sz="4" w:space="0"/>
+            <w:bottom w:val="single" w:color="auto" w:sz="4" w:space="0"/>
+            <w:right w:val="single" w:color="auto" w:sz="4" w:space="0"/>
+            <w:insideH w:val="single" w:color="auto" w:sz="4" w:space="0"/>
+            <w:insideV w:val="single" w:color="auto" w:sz="4" w:space="0"/>
+          </w:tblBorders>
+          <w:tblLayout w:type="fixed"/>
+          <w:tblCellMar>
+            <w:top w:w="0" w:type="dxa"/>
+            <w:left w:w="108" w:type="dxa"/>
+            <w:bottom w:w="0" w:type="dxa"/>
+            <w:right w:w="108" w:type="dxa"/>
+          </w:tblCellMar>
+        </w:tblPrEx>
         <w:tc>
           <w:tcPr>
             <w:tcW w:w="2145" w:type="dxa"/>
@@ -1083,21 +1297,275 @@
       <w:pPr>
         <w:ind w:firstLine="420" w:firstLineChars="0"/>
         <w:rPr>
-          <w:rFonts w:hint="default"/>
-        </w:rPr>
-      </w:pPr>
-      <w:r>
-        <w:rPr>
-          <w:rFonts w:hint="default"/>
-        </w:rPr>
-        <w:t>２：标牌避让</w:t>
-      </w:r>
-    </w:p>
-    <w:p>
-      <w:pPr>
-        <w:ind w:firstLine="420" w:firstLineChars="0"/>
-        <w:rPr>
-          <w:rFonts w:hint="default"/>
+          <w:rFonts w:hint="eastAsia"/>
+          <w:lang w:val="en-US" w:eastAsia="zh-CN"/>
+        </w:rPr>
+      </w:pPr>
+      <w:r>
+        <w:rPr>
+          <w:rFonts w:hint="eastAsia"/>
+          <w:lang w:val="en-US" w:eastAsia="zh-CN"/>
+        </w:rPr>
+        <w:t>2:坐标轴转换</w:t>
+      </w:r>
+    </w:p>
+    <w:p>
+      <w:pPr>
+        <w:ind w:firstLine="420" w:firstLineChars="0"/>
+        <w:rPr>
+          <w:rFonts w:hint="eastAsia"/>
+          <w:vertAlign w:val="baseline"/>
+          <w:lang w:val="en-US" w:eastAsia="zh-CN"/>
+        </w:rPr>
+      </w:pPr>
+      <w:r>
+        <w:rPr>
+          <w:rFonts w:hint="eastAsia"/>
+          <w:lang w:val="en-US" w:eastAsia="zh-CN"/>
+        </w:rPr>
+        <w:t>需要将</w:t>
+      </w:r>
+      <w:r>
+        <w:rPr>
+          <w:rFonts w:hint="default"/>
+          <w:vertAlign w:val="baseline"/>
+        </w:rPr>
+        <w:t>移动的物体</w:t>
+      </w:r>
+      <w:r>
+        <w:rPr>
+          <w:rFonts w:hint="eastAsia"/>
+          <w:vertAlign w:val="baseline"/>
+          <w:lang w:eastAsia="zh-CN"/>
+        </w:rPr>
+        <w:t>（</w:t>
+      </w:r>
+      <w:r>
+        <w:rPr>
+          <w:rFonts w:hint="eastAsia"/>
+          <w:vertAlign w:val="baseline"/>
+          <w:lang w:val="en-US" w:eastAsia="zh-CN"/>
+        </w:rPr>
+        <w:t>以下称动点</w:t>
+      </w:r>
+      <w:r>
+        <w:rPr>
+          <w:rFonts w:hint="eastAsia"/>
+          <w:vertAlign w:val="baseline"/>
+          <w:lang w:eastAsia="zh-CN"/>
+        </w:rPr>
+        <w:t>）</w:t>
+      </w:r>
+      <w:r>
+        <w:rPr>
+          <w:rFonts w:hint="eastAsia"/>
+          <w:vertAlign w:val="baseline"/>
+          <w:lang w:val="en-US" w:eastAsia="zh-CN"/>
+        </w:rPr>
+        <w:t>的经度、纬度、高度转换为相对于中心点的相对位置</w:t>
+      </w:r>
+    </w:p>
+    <w:p>
+      <w:pPr>
+        <w:rPr>
+          <w:rFonts w:hint="eastAsia"/>
+          <w:vertAlign w:val="baseline"/>
+          <w:lang w:val="en-US" w:eastAsia="zh-CN"/>
+        </w:rPr>
+      </w:pPr>
+      <w:r>
+        <w:rPr>
+          <w:rFonts w:hint="eastAsia"/>
+          <w:vertAlign w:val="baseline"/>
+          <w:lang w:val="en-US" w:eastAsia="zh-CN"/>
+        </w:rPr>
+        <w:t>即动点的RH，所以该需求实际上将动点以及其轨迹相对于中心点的距离和高度描述在坐标轴上提供给用户，而附属在动点上的标牌则是提供给用户更多的信息，以及给用提供其它的操作，这个具体的公式参照百度（北偏东坐标系）。</w:t>
+      </w:r>
+    </w:p>
+    <w:p>
+      <w:pPr>
+        <w:ind w:firstLine="420" w:firstLineChars="0"/>
+        <w:rPr>
+          <w:rFonts w:hint="eastAsia"/>
+          <w:vertAlign w:val="baseline"/>
+          <w:lang w:val="en-US" w:eastAsia="zh-CN"/>
+        </w:rPr>
+      </w:pPr>
+      <w:r>
+        <w:rPr>
+          <w:rFonts w:hint="eastAsia"/>
+          <w:vertAlign w:val="baseline"/>
+          <w:lang w:val="en-US" w:eastAsia="zh-CN"/>
+        </w:rPr>
+        <w:t>需要将RH即坐标轴的点转换为实际渲染点</w:t>
+      </w:r>
+    </w:p>
+    <w:p>
+      <w:pPr>
+        <w:ind w:firstLine="420" w:firstLineChars="0"/>
+        <w:rPr>
+          <w:rFonts w:hint="eastAsia"/>
+          <w:vertAlign w:val="baseline"/>
+          <w:lang w:val="en-US" w:eastAsia="zh-CN"/>
+        </w:rPr>
+      </w:pPr>
+    </w:p>
+    <w:p>
+      <w:pPr>
+        <w:ind w:firstLine="420" w:firstLineChars="0"/>
+        <w:rPr>
+          <w:rFonts w:hint="eastAsia"/>
+          <w:lang w:val="en-US" w:eastAsia="zh-CN"/>
+        </w:rPr>
+      </w:pPr>
+      <w:r>
+        <w:rPr>
+          <w:rFonts w:hint="eastAsia"/>
+          <w:lang w:val="en-US" w:eastAsia="zh-CN"/>
+        </w:rPr>
+        <w:t>3:拖拽以及放大缩小等操作</w:t>
+      </w:r>
+    </w:p>
+    <w:p>
+      <w:pPr>
+        <w:ind w:firstLine="420" w:firstLineChars="0"/>
+        <w:rPr>
+          <w:rFonts w:hint="eastAsia"/>
+          <w:vertAlign w:val="baseline"/>
+          <w:lang w:val="en-US" w:eastAsia="zh-CN"/>
+        </w:rPr>
+      </w:pPr>
+      <w:r>
+        <w:rPr>
+          <w:rFonts w:hint="eastAsia"/>
+          <w:vertAlign w:val="baseline"/>
+          <w:lang w:val="en-US" w:eastAsia="zh-CN"/>
+        </w:rPr>
+        <w:t>拖拽坐标轴，放大缩小坐标轴。</w:t>
+      </w:r>
+    </w:p>
+    <w:p>
+      <w:pPr>
+        <w:ind w:firstLine="420" w:firstLineChars="0"/>
+        <w:rPr>
+          <w:rFonts w:hint="eastAsia"/>
+          <w:vertAlign w:val="baseline"/>
+          <w:lang w:val="en-US" w:eastAsia="zh-CN"/>
+        </w:rPr>
+      </w:pPr>
+      <w:r>
+        <w:rPr>
+          <w:rFonts w:hint="eastAsia"/>
+          <w:vertAlign w:val="baseline"/>
+          <w:lang w:val="en-US" w:eastAsia="zh-CN"/>
+        </w:rPr>
+        <w:t>拖拽标牌，标牌右击标牌弹出菜单，双击显示详标牌</w:t>
+      </w:r>
+    </w:p>
+    <w:p>
+      <w:pPr>
+        <w:ind w:firstLine="420" w:firstLineChars="0"/>
+        <w:rPr>
+          <w:rFonts w:hint="eastAsia"/>
+          <w:vertAlign w:val="baseline"/>
+          <w:lang w:val="en-US" w:eastAsia="zh-CN"/>
+        </w:rPr>
+      </w:pPr>
+      <w:r>
+        <w:rPr>
+          <w:rFonts w:hint="eastAsia"/>
+          <w:vertAlign w:val="baseline"/>
+          <w:lang w:val="en-US" w:eastAsia="zh-CN"/>
+        </w:rPr>
+        <w:t>详标牌内容动态的显示或者隐藏</w:t>
+      </w:r>
+    </w:p>
+    <w:p>
+      <w:pPr>
+        <w:ind w:firstLine="420" w:firstLineChars="0"/>
+        <w:rPr>
+          <w:rFonts w:hint="eastAsia"/>
+          <w:vertAlign w:val="baseline"/>
+          <w:lang w:val="en-US" w:eastAsia="zh-CN"/>
+        </w:rPr>
+      </w:pPr>
+      <w:r>
+        <w:rPr>
+          <w:rFonts w:hint="eastAsia"/>
+          <w:vertAlign w:val="baseline"/>
+          <w:lang w:val="en-US" w:eastAsia="zh-CN"/>
+        </w:rPr>
+        <w:t>详标牌内容扩展（不修改代码）通过xml</w:t>
+      </w:r>
+    </w:p>
+    <w:p>
+      <w:pPr>
+        <w:ind w:firstLine="420" w:firstLineChars="0"/>
+        <w:rPr>
+          <w:rFonts w:hint="eastAsia"/>
+          <w:vertAlign w:val="baseline"/>
+          <w:lang w:val="en-US" w:eastAsia="zh-CN"/>
+        </w:rPr>
+      </w:pPr>
+      <w:r>
+        <w:rPr>
+          <w:rFonts w:hint="eastAsia"/>
+          <w:vertAlign w:val="baseline"/>
+          <w:lang w:val="en-US" w:eastAsia="zh-CN"/>
+        </w:rPr>
+        <w:t>用户可以通过修改配置文件(xml)来更改物体轨迹的颜色，标牌字体的配色标牌和物体连线的配色等等</w:t>
+      </w:r>
+    </w:p>
+    <w:p>
+      <w:pPr>
+        <w:ind w:firstLine="420" w:firstLineChars="0"/>
+        <w:rPr>
+          <w:rFonts w:hint="eastAsia"/>
+          <w:vertAlign w:val="baseline"/>
+          <w:lang w:val="en-US" w:eastAsia="zh-CN"/>
+        </w:rPr>
+      </w:pPr>
+    </w:p>
+    <w:p>
+      <w:pPr>
+        <w:ind w:firstLine="420" w:firstLineChars="0"/>
+        <w:rPr>
+          <w:rFonts w:hint="eastAsia"/>
+          <w:lang w:val="en-US" w:eastAsia="zh-CN"/>
+        </w:rPr>
+      </w:pPr>
+      <w:r>
+        <w:rPr>
+          <w:rFonts w:hint="eastAsia"/>
+          <w:lang w:val="en-US" w:eastAsia="zh-CN"/>
+        </w:rPr>
+        <w:t>4:标牌避让</w:t>
+      </w:r>
+    </w:p>
+    <w:p>
+      <w:pPr>
+        <w:ind w:firstLine="420" w:firstLineChars="0"/>
+        <w:rPr>
+          <w:rFonts w:hint="eastAsia"/>
+          <w:lang w:val="en-US" w:eastAsia="zh-CN"/>
+        </w:rPr>
+      </w:pPr>
+    </w:p>
+    <w:p>
+      <w:pPr>
+        <w:ind w:firstLine="420" w:firstLineChars="0"/>
+        <w:rPr>
+          <w:rFonts w:hint="eastAsia"/>
+          <w:lang w:val="en-US" w:eastAsia="zh-CN"/>
+        </w:rPr>
+      </w:pPr>
+    </w:p>
+    <w:p>
+      <w:pPr>
+        <w:ind w:firstLine="420" w:firstLineChars="0"/>
+        <w:rPr>
+          <w:rFonts w:hint="eastAsia" w:eastAsiaTheme="minorEastAsia"/>
+          <w:lang w:val="en-US" w:eastAsia="zh-CN"/>
         </w:rPr>
       </w:pPr>
     </w:p>
@@ -1621,15 +2089,324 @@
       <w:pPr>
         <w:pStyle w:val="3"/>
         <w:rPr>
-          <w:rFonts w:hint="default"/>
-        </w:rPr>
-      </w:pPr>
-      <w:r>
-        <w:rPr>
-          <w:rFonts w:hint="default"/>
-        </w:rPr>
-        <w:t>&lt;５&gt;Ｃ＋＋的bug调试经验</w:t>
-      </w:r>
+          <w:rFonts w:hint="eastAsia" w:ascii="Arial" w:hAnsi="Arial" w:eastAsia="黑体" w:cstheme="minorBidi"/>
+          <w:b/>
+          <w:bCs/>
+          <w:kern w:val="2"/>
+          <w:sz w:val="28"/>
+          <w:szCs w:val="32"/>
+          <w:lang w:val="en-US" w:eastAsia="zh-CN" w:bidi="ar-SA"/>
+        </w:rPr>
+      </w:pPr>
+      <w:r>
+        <w:rPr>
+          <w:rFonts w:hint="default"/>
+        </w:rPr>
+        <w:t>&lt;５&gt;</w:t>
+      </w:r>
+      <w:r>
+        <w:rPr>
+          <w:rFonts w:hint="eastAsia" w:ascii="Arial" w:hAnsi="Arial" w:eastAsia="黑体" w:cstheme="minorBidi"/>
+          <w:b/>
+          <w:bCs/>
+          <w:kern w:val="2"/>
+          <w:sz w:val="28"/>
+          <w:szCs w:val="32"/>
+          <w:lang w:val="en-US" w:eastAsia="zh-CN" w:bidi="ar-SA"/>
+        </w:rPr>
+        <w:t>QT常见的误区</w:t>
+      </w:r>
+    </w:p>
+    <w:p>
+      <w:pPr>
+        <w:pStyle w:val="4"/>
+        <w:rPr>
+          <w:rFonts w:hint="eastAsia" w:eastAsiaTheme="minorEastAsia"/>
+          <w:lang w:val="en-US" w:eastAsia="zh-CN"/>
+        </w:rPr>
+      </w:pPr>
+      <w:r>
+        <w:rPr>
+          <w:rFonts w:hint="default"/>
+        </w:rPr>
+        <w:t>－</w:t>
+      </w:r>
+      <w:r>
+        <w:rPr>
+          <w:rFonts w:hint="eastAsia"/>
+          <w:lang w:val="en-US" w:eastAsia="zh-CN"/>
+        </w:rPr>
+        <w:t>信号发出槽函数未响应的原因</w:t>
+      </w:r>
+    </w:p>
+    <w:p>
+      <w:pPr>
+        <w:ind w:firstLine="420" w:firstLineChars="0"/>
+        <w:rPr>
+          <w:rFonts w:hint="eastAsia" w:ascii="宋体" w:hAnsi="宋体" w:eastAsia="宋体" w:cs="宋体"/>
+          <w:sz w:val="24"/>
+          <w:szCs w:val="24"/>
+          <w:lang w:val="en-US" w:eastAsia="zh-CN"/>
+        </w:rPr>
+      </w:pPr>
+      <w:r>
+        <w:rPr>
+          <w:rFonts w:hint="eastAsia" w:ascii="宋体" w:hAnsi="宋体" w:eastAsia="宋体" w:cs="宋体"/>
+          <w:sz w:val="24"/>
+          <w:szCs w:val="24"/>
+          <w:lang w:val="en-US" w:eastAsia="zh-CN"/>
+        </w:rPr>
+        <w:t>未添加关键字</w:t>
+      </w:r>
+      <w:r>
+        <w:rPr>
+          <w:rFonts w:ascii="宋体" w:hAnsi="宋体" w:eastAsia="宋体" w:cs="宋体"/>
+          <w:sz w:val="24"/>
+          <w:szCs w:val="24"/>
+        </w:rPr>
+        <w:t>Q_OBJECT</w:t>
+      </w:r>
+      <w:r>
+        <w:rPr>
+          <w:rFonts w:hint="eastAsia" w:ascii="宋体" w:hAnsi="宋体" w:eastAsia="宋体" w:cs="宋体"/>
+          <w:sz w:val="24"/>
+          <w:szCs w:val="24"/>
+          <w:lang w:eastAsia="zh-CN"/>
+        </w:rPr>
+        <w:t>，</w:t>
+      </w:r>
+      <w:r>
+        <w:rPr>
+          <w:rFonts w:hint="eastAsia" w:ascii="宋体" w:hAnsi="宋体" w:eastAsia="宋体" w:cs="宋体"/>
+          <w:sz w:val="24"/>
+          <w:szCs w:val="24"/>
+          <w:lang w:val="en-US" w:eastAsia="zh-CN"/>
+        </w:rPr>
+        <w:t>没有Q_OBJECT，类中的slots,signal,emit等都不会被解析。</w:t>
+      </w:r>
+    </w:p>
+    <w:p>
+      <w:pPr>
+        <w:ind w:firstLine="420" w:firstLineChars="0"/>
+        <w:rPr>
+          <w:rFonts w:hint="eastAsia" w:ascii="宋体" w:hAnsi="宋体" w:eastAsia="宋体" w:cs="宋体"/>
+          <w:sz w:val="24"/>
+          <w:szCs w:val="24"/>
+          <w:lang w:eastAsia="zh-CN"/>
+        </w:rPr>
+      </w:pPr>
+      <w:r>
+        <w:rPr>
+          <w:rFonts w:ascii="宋体" w:hAnsi="宋体" w:eastAsia="宋体" w:cs="宋体"/>
+          <w:sz w:val="24"/>
+          <w:szCs w:val="24"/>
+        </w:rPr>
+        <w:t>处理函数没有定义为槽函数</w:t>
+      </w:r>
+      <w:r>
+        <w:rPr>
+          <w:rFonts w:hint="eastAsia" w:ascii="宋体" w:hAnsi="宋体" w:eastAsia="宋体" w:cs="宋体"/>
+          <w:sz w:val="24"/>
+          <w:szCs w:val="24"/>
+          <w:lang w:eastAsia="zh-CN"/>
+        </w:rPr>
+        <w:t>。</w:t>
+      </w:r>
+    </w:p>
+    <w:p>
+      <w:pPr>
+        <w:ind w:firstLine="420" w:firstLineChars="0"/>
+        <w:rPr>
+          <w:rFonts w:hint="eastAsia" w:ascii="宋体" w:hAnsi="宋体" w:eastAsia="宋体" w:cs="宋体"/>
+          <w:sz w:val="24"/>
+          <w:szCs w:val="24"/>
+          <w:lang w:val="en-US" w:eastAsia="zh-CN"/>
+        </w:rPr>
+      </w:pPr>
+      <w:r>
+        <w:rPr>
+          <w:rFonts w:hint="eastAsia" w:ascii="宋体" w:hAnsi="宋体" w:eastAsia="宋体" w:cs="宋体"/>
+          <w:sz w:val="24"/>
+          <w:szCs w:val="24"/>
+          <w:lang w:val="en-US" w:eastAsia="zh-CN"/>
+        </w:rPr>
+        <w:t>检查connect()函数是否连接成功，连接过程中，只需要将参数的类型加上即可，不能加变量。</w:t>
+      </w:r>
+    </w:p>
+    <w:p>
+      <w:pPr>
+        <w:ind w:firstLine="420" w:firstLineChars="0"/>
+        <w:rPr>
+          <w:rFonts w:hint="eastAsia" w:ascii="宋体" w:hAnsi="宋体" w:eastAsia="宋体" w:cs="宋体"/>
+          <w:sz w:val="24"/>
+          <w:szCs w:val="24"/>
+          <w:lang w:val="en-US" w:eastAsia="zh-CN"/>
+        </w:rPr>
+      </w:pPr>
+      <w:r>
+        <w:rPr>
+          <w:rFonts w:hint="eastAsia" w:ascii="宋体" w:hAnsi="宋体" w:eastAsia="宋体" w:cs="宋体"/>
+          <w:sz w:val="24"/>
+          <w:szCs w:val="24"/>
+          <w:lang w:val="en-US" w:eastAsia="zh-CN"/>
+        </w:rPr>
+        <w:t>检查信号和槽函数中的类型QT是否识别，如果不识别</w:t>
+      </w:r>
+      <w:r>
+        <w:rPr>
+          <w:rFonts w:hint="eastAsia" w:ascii="宋体" w:hAnsi="宋体" w:eastAsia="宋体" w:cs="宋体"/>
+          <w:b/>
+          <w:bCs/>
+          <w:sz w:val="24"/>
+          <w:szCs w:val="24"/>
+          <w:lang w:val="en-US" w:eastAsia="zh-CN"/>
+        </w:rPr>
+        <w:t>需要注册一下</w:t>
+      </w:r>
+      <w:r>
+        <w:rPr>
+          <w:rFonts w:hint="eastAsia" w:ascii="宋体" w:hAnsi="宋体" w:eastAsia="宋体" w:cs="宋体"/>
+          <w:sz w:val="24"/>
+          <w:szCs w:val="24"/>
+          <w:lang w:val="en-US" w:eastAsia="zh-CN"/>
+        </w:rPr>
+        <w:t>，注意这个时候connect()函数会返回</w:t>
+      </w:r>
+      <w:r>
+        <w:rPr>
+          <w:rFonts w:hint="eastAsia" w:ascii="宋体" w:hAnsi="宋体" w:eastAsia="宋体" w:cs="宋体"/>
+          <w:b/>
+          <w:bCs/>
+          <w:sz w:val="24"/>
+          <w:szCs w:val="24"/>
+          <w:lang w:val="en-US" w:eastAsia="zh-CN"/>
+        </w:rPr>
+        <w:t>true</w:t>
+      </w:r>
+      <w:r>
+        <w:rPr>
+          <w:rFonts w:hint="eastAsia" w:ascii="宋体" w:hAnsi="宋体" w:eastAsia="宋体" w:cs="宋体"/>
+          <w:sz w:val="24"/>
+          <w:szCs w:val="24"/>
+          <w:lang w:val="en-US" w:eastAsia="zh-CN"/>
+        </w:rPr>
+        <w:t>,但是信号发送时槽函数没有响应。</w:t>
+      </w:r>
+    </w:p>
+    <w:p>
+      <w:pPr>
+        <w:pStyle w:val="4"/>
+        <w:rPr>
+          <w:rFonts w:hint="eastAsia"/>
+          <w:lang w:val="en-US" w:eastAsia="zh-CN"/>
+        </w:rPr>
+      </w:pPr>
+      <w:r>
+        <w:rPr>
+          <w:rFonts w:hint="default"/>
+        </w:rPr>
+        <w:t>－</w:t>
+      </w:r>
+      <w:r>
+        <w:rPr>
+          <w:rFonts w:hint="eastAsia"/>
+          <w:lang w:val="en-US" w:eastAsia="zh-CN"/>
+        </w:rPr>
+        <w:t>QT的API使用技巧</w:t>
+      </w:r>
+    </w:p>
+    <w:p>
+      <w:pPr>
+        <w:rPr>
+          <w:rFonts w:hint="eastAsia"/>
+          <w:lang w:val="en-US" w:eastAsia="zh-CN"/>
+        </w:rPr>
+      </w:pPr>
+      <w:r>
+        <w:rPr>
+          <w:rFonts w:hint="eastAsia"/>
+          <w:lang w:val="en-US" w:eastAsia="zh-CN"/>
+        </w:rPr>
+        <w:t xml:space="preserve">  QT的帮助文档提供了很多的便利，要善于利用阅读qt的帮助文档来解决问题，例如要使用QT的QTreeWidget，一定要通读QT和QTreeWidget相关的内容。</w:t>
+      </w:r>
+      <w:bookmarkStart w:id="0" w:name="_GoBack"/>
+      <w:bookmarkEnd w:id="0"/>
+    </w:p>
+    <w:p>
+      <w:pPr>
+        <w:pStyle w:val="3"/>
+        <w:rPr>
+          <w:rFonts w:hint="default"/>
+        </w:rPr>
+      </w:pPr>
+      <w:r>
+        <w:rPr>
+          <w:rFonts w:hint="default" w:ascii="Arial" w:hAnsi="Arial" w:eastAsia="黑体" w:cstheme="minorBidi"/>
+          <w:b/>
+          <w:bCs/>
+          <w:kern w:val="2"/>
+          <w:sz w:val="28"/>
+          <w:szCs w:val="32"/>
+          <w:lang w:val="en-US" w:eastAsia="zh-CN" w:bidi="ar-SA"/>
+        </w:rPr>
+        <w:t>&lt;</w:t>
+      </w:r>
+      <w:r>
+        <w:rPr>
+          <w:rFonts w:hint="eastAsia" w:ascii="Arial" w:hAnsi="Arial" w:eastAsia="黑体" w:cstheme="minorBidi"/>
+          <w:b/>
+          <w:bCs/>
+          <w:kern w:val="2"/>
+          <w:sz w:val="28"/>
+          <w:szCs w:val="32"/>
+          <w:lang w:val="en-US" w:eastAsia="zh-CN" w:bidi="ar-SA"/>
+        </w:rPr>
+        <w:t>6</w:t>
+      </w:r>
+      <w:r>
+        <w:rPr>
+          <w:rFonts w:hint="default" w:ascii="Arial" w:hAnsi="Arial" w:eastAsia="黑体" w:cstheme="minorBidi"/>
+          <w:b/>
+          <w:bCs/>
+          <w:kern w:val="2"/>
+          <w:sz w:val="28"/>
+          <w:szCs w:val="32"/>
+          <w:lang w:val="en-US" w:eastAsia="zh-CN" w:bidi="ar-SA"/>
+        </w:rPr>
+        <w:t>&gt;</w:t>
+      </w:r>
+      <w:r>
+        <w:rPr>
+          <w:rFonts w:hint="default"/>
+        </w:rPr>
+        <w:t>Ｃ＋＋的bug调试经验</w:t>
+      </w:r>
+    </w:p>
+    <w:p>
+      <w:pPr>
+        <w:rPr>
+          <w:rFonts w:hint="eastAsia" w:ascii="Arial" w:hAnsi="Arial" w:eastAsia="黑体" w:cstheme="minorBidi"/>
+          <w:b/>
+          <w:bCs/>
+          <w:kern w:val="2"/>
+          <w:sz w:val="28"/>
+          <w:szCs w:val="32"/>
+          <w:lang w:val="en-US" w:eastAsia="zh-CN" w:bidi="ar-SA"/>
+        </w:rPr>
+      </w:pPr>
+    </w:p>
+    <w:p>
+      <w:pPr>
+        <w:rPr>
+          <w:rFonts w:hint="default" w:ascii="Arial" w:hAnsi="Arial" w:eastAsia="黑体" w:cstheme="minorBidi"/>
+          <w:b/>
+          <w:bCs/>
+          <w:kern w:val="2"/>
+          <w:sz w:val="28"/>
+          <w:szCs w:val="32"/>
+          <w:lang w:val="en-US" w:eastAsia="zh-CN" w:bidi="ar-SA"/>
+        </w:rPr>
+      </w:pPr>
     </w:p>
     <w:p>
       <w:pPr>
@@ -1675,13 +2452,7 @@
         <w:rPr>
           <w:rFonts w:hint="default"/>
         </w:rPr>
-        <w:t>&lt;1&gt;关于</w:t>
-      </w:r>
-      <w:r>
-        <w:rPr>
-          <w:rFonts w:hint="default"/>
-        </w:rPr>
-        <w:t>离职原因</w:t>
+        <w:t>&lt;1&gt;关于离职原因</w:t>
       </w:r>
     </w:p>
     <w:p>
@@ -1695,13 +2466,7 @@
         <w:rPr>
           <w:rFonts w:hint="default"/>
         </w:rPr>
-        <w:t>－</w:t>
-      </w:r>
-      <w:r>
-        <w:rPr>
-          <w:rFonts w:hint="default"/>
-        </w:rPr>
-        <w:t>不得体答案</w:t>
+        <w:t>－不得体答案</w:t>
       </w:r>
     </w:p>
     <w:p>
@@ -1715,13 +2480,7 @@
         <w:rPr>
           <w:rFonts w:hint="default"/>
         </w:rPr>
-        <w:t>－</w:t>
-      </w:r>
-      <w:r>
-        <w:rPr>
-          <w:rFonts w:hint="default"/>
-        </w:rPr>
-        <w:t>备选答案</w:t>
+        <w:t>－备选答案</w:t>
       </w:r>
     </w:p>
     <w:p>
@@ -1735,25 +2494,7 @@
         <w:rPr>
           <w:rFonts w:hint="default"/>
         </w:rPr>
-        <w:t>&lt;</w:t>
-      </w:r>
-      <w:r>
-        <w:rPr>
-          <w:rFonts w:hint="default"/>
-        </w:rPr>
-        <w:t>２</w:t>
-      </w:r>
-      <w:r>
-        <w:rPr>
-          <w:rFonts w:hint="default"/>
-        </w:rPr>
-        <w:t>&gt;</w:t>
-      </w:r>
-      <w:r>
-        <w:rPr>
-          <w:rFonts w:hint="default"/>
-        </w:rPr>
-        <w:t>薪资要求</w:t>
+        <w:t>&lt;２&gt;薪资要求</w:t>
       </w:r>
     </w:p>
     <w:p>
@@ -1774,25 +2515,7 @@
         <w:rPr>
           <w:rFonts w:hint="default"/>
         </w:rPr>
-        <w:t>&lt;</w:t>
-      </w:r>
-      <w:r>
-        <w:rPr>
-          <w:rFonts w:hint="default"/>
-        </w:rPr>
-        <w:t>３</w:t>
-      </w:r>
-      <w:r>
-        <w:rPr>
-          <w:rFonts w:hint="default"/>
-        </w:rPr>
-        <w:t>&gt;</w:t>
-      </w:r>
-      <w:r>
-        <w:rPr>
-          <w:rFonts w:hint="default"/>
-        </w:rPr>
-        <w:t>应聘者提问</w:t>
+        <w:t>&lt;３&gt;应聘者提问</w:t>
       </w:r>
     </w:p>
     <w:p>
@@ -1819,6 +2542,7 @@
     <w:p>
       <w:pPr>
         <w:numPr>
+          <w:ilvl w:val="0"/>
           <w:numId w:val="0"/>
         </w:numPr>
         <w:rPr>
@@ -1846,11 +2570,11 @@
 
 <file path=word/numbering.xml><?xml version="1.0" encoding="utf-8"?>
 <w:numbering xmlns:wpc="http://schemas.microsoft.com/office/word/2010/wordprocessingCanvas" xmlns:mc="http://schemas.openxmlformats.org/markup-compatibility/2006" xmlns:o="urn:schemas-microsoft-com:office:office" xmlns:r="http://schemas.openxmlformats.org/officeDocument/2006/relationships" xmlns:m="http://schemas.openxmlformats.org/officeDocument/2006/math" xmlns:v="urn:schemas-microsoft-com:vml" xmlns:wp14="http://schemas.microsoft.com/office/word/2010/wordprocessingDrawing" xmlns:wp="http://schemas.openxmlformats.org/drawingml/2006/wordprocessingDrawing" xmlns:w10="urn:schemas-microsoft-com:office:word" xmlns:w="http://schemas.openxmlformats.org/wordprocessingml/2006/main" xmlns:w14="http://schemas.microsoft.com/office/word/2010/wordml" xmlns:wpg="http://schemas.microsoft.com/office/word/2010/wordprocessingGroup" xmlns:wpi="http://schemas.microsoft.com/office/word/2010/wordprocessingInk" xmlns:wne="http://schemas.microsoft.com/office/word/2006/wordml" xmlns:wps="http://schemas.microsoft.com/office/word/2010/wordprocessingShape" mc:Ignorable="w14 wp14">
-  <w:abstractNum w:abstractNumId="1541314430">
+  <w:abstractNum w:abstractNumId="0">
     <w:nsid w:val="5BDE977E"/>
     <w:multiLevelType w:val="singleLevel"/>
     <w:tmpl w:val="5BDE977E"/>
-    <w:lvl w:ilvl="0" w:tentative="1">
+    <w:lvl w:ilvl="0" w:tentative="0">
       <w:start w:val="2"/>
       <w:numFmt w:val="chineseCounting"/>
       <w:suff w:val="nothing"/>
@@ -1859,7 +2583,7 @@
     </w:lvl>
   </w:abstractNum>
   <w:num w:numId="1">
-    <w:abstractNumId w:val="1541314430"/>
+    <w:abstractNumId w:val="0"/>
   </w:num>
 </w:numbering>
 </file>
@@ -1939,7 +2663,7 @@
     <w:lsdException w:qFormat="1" w:unhideWhenUsed="0" w:uiPriority="0" w:semiHidden="0" w:name="Title"/>
     <w:lsdException w:unhideWhenUsed="0" w:uiPriority="0" w:semiHidden="0" w:name="Closing"/>
     <w:lsdException w:unhideWhenUsed="0" w:uiPriority="0" w:semiHidden="0" w:name="Signature"/>
-    <w:lsdException w:unhideWhenUsed="0" w:uiPriority="0" w:name="Default Paragraph Font"/>
+    <w:lsdException w:qFormat="1" w:unhideWhenUsed="0" w:uiPriority="0" w:name="Default Paragraph Font"/>
     <w:lsdException w:unhideWhenUsed="0" w:uiPriority="0" w:semiHidden="0" w:name="Body Text"/>
     <w:lsdException w:unhideWhenUsed="0" w:uiPriority="0" w:semiHidden="0" w:name="Body Text Indent"/>
     <w:lsdException w:unhideWhenUsed="0" w:uiPriority="0" w:semiHidden="0" w:name="List Continue"/>
@@ -2022,7 +2746,7 @@
     <w:lsdException w:unhideWhenUsed="0" w:uiPriority="0" w:semiHidden="0" w:name="Table Web 2"/>
     <w:lsdException w:unhideWhenUsed="0" w:uiPriority="0" w:semiHidden="0" w:name="Table Web 3"/>
     <w:lsdException w:unhideWhenUsed="0" w:uiPriority="0" w:semiHidden="0" w:name="Balloon Text"/>
-    <w:lsdException w:unhideWhenUsed="0" w:uiPriority="0" w:semiHidden="0" w:name="Table Grid"/>
+    <w:lsdException w:qFormat="1" w:unhideWhenUsed="0" w:uiPriority="0" w:semiHidden="0" w:name="Table Grid"/>
     <w:lsdException w:unhideWhenUsed="0" w:uiPriority="0" w:semiHidden="0" w:name="Table Theme"/>
     <w:lsdException w:unhideWhenUsed="0" w:uiPriority="60" w:semiHidden="0" w:name="Light Shading"/>
     <w:lsdException w:unhideWhenUsed="0" w:uiPriority="61" w:semiHidden="0" w:name="Light List"/>
@@ -2204,6 +2928,7 @@
   <w:style w:type="character" w:default="1" w:styleId="5">
     <w:name w:val="Default Paragraph Font"/>
     <w:semiHidden/>
+    <w:qFormat/>
     <w:uiPriority w:val="0"/>
   </w:style>
   <w:style w:type="table" w:default="1" w:styleId="6">
@@ -2224,6 +2949,7 @@
   <w:style w:type="table" w:styleId="7">
     <w:name w:val="Table Grid"/>
     <w:basedOn w:val="6"/>
+    <w:qFormat/>
     <w:uiPriority w:val="0"/>
     <w:pPr>
       <w:widowControl w:val="0"/>
@@ -2240,9 +2966,6 @@
       </w:tblBorders>
       <w:tblLayout w:type="fixed"/>
     </w:tblPr>
-    <w:tcPr>
-      <w:textDirection w:val="lrTb"/>
-    </w:tcPr>
   </w:style>
 </w:styles>
 </file>
@@ -2252,7 +2975,7 @@
   <a:themeElements>
     <a:clrScheme name="Office">
       <a:dk1>
-        <a:sysClr val="windowText" lastClr="4C4C4C"/>
+        <a:sysClr val="windowText" lastClr="000000"/>
       </a:dk1>
       <a:lt1>
         <a:sysClr val="window" lastClr="FFFFFF"/>
@@ -2499,7 +3222,6 @@
     </a:fmtScheme>
   </a:themeElements>
   <a:objectDefaults/>
-  <a:extraClrSchemeLst/>
 </a:theme>
 </file>
 

</xml_diff>